<commit_message>
feat: Update game rules and card functionalities
- Revised game objective and preparation rules for clarity.
- Enhanced player turn mechanics, emphasizing task execution and card purchasing.
- Introduced new victory conditions and general rules for gameplay.
- Updated house effects to better reflect gameplay dynamics.
- Added new cards with detailed descriptions and effects, including "2 Minutos", "Descanso Restaurador", and others.
- Improved modal functionality to display card effects and justifications.
- Updated CSS for better modal presentation.
- Added new images for cards and game elements.
</commit_message>
<xml_diff>
--- a/tcc/arquivos/Regras do Jogo.docx
+++ b/tcc/arquivos/Regras do Jogo.docx
@@ -27,8 +27,8 @@
     </w:p>
     <w:p>
       <w:r>
-        <w:pict w14:anchorId="6229387C">
-          <v:rect id="_x0000_i1085" style="width:0;height:1.5pt" o:hralign="center" o:hrstd="t" o:hr="t" fillcolor="#a0a0a0" stroked="f"/>
+        <w:pict w14:anchorId="6691466C">
+          <v:rect id="_x0000_i1079" style="width:0;height:1.5pt" o:hralign="center" o:hrstd="t" o:hr="t" fillcolor="#a0a0a0" stroked="f"/>
         </w:pict>
       </w:r>
     </w:p>
@@ -67,7 +67,7 @@
         <w:t>ensinar e exercitar técnicas de gestão do tempo</w:t>
       </w:r>
       <w:r>
-        <w:t xml:space="preserve">, enquanto os jogadores competem para organizar suas tarefas e equilibrar quatro áreas da vida: </w:t>
+        <w:t xml:space="preserve">, enquanto os jogadores enfrentam desafios para organizar suas tarefas e equilibrar quatro áreas da vida: </w:t>
       </w:r>
       <w:r>
         <w:rPr>
@@ -77,13 +77,23 @@
         <w:t>Educação, Saúde, Pessoal e Social</w:t>
       </w:r>
       <w:r>
+        <w:t xml:space="preserve">, buscando </w:t>
+      </w:r>
+      <w:r>
+        <w:rPr>
+          <w:b/>
+          <w:bCs/>
+        </w:rPr>
+        <w:t>sobreviver o maior tempo possível sem zerar suas fichas</w:t>
+      </w:r>
+      <w:r>
         <w:t>.</w:t>
       </w:r>
     </w:p>
     <w:p>
       <w:r>
-        <w:pict w14:anchorId="6268D62B">
-          <v:rect id="_x0000_i1086" style="width:0;height:1.5pt" o:hralign="center" o:hrstd="t" o:hr="t" fillcolor="#a0a0a0" stroked="f"/>
+        <w:pict w14:anchorId="6E4793B2">
+          <v:rect id="_x0000_i1080" style="width:0;height:1.5pt" o:hralign="center" o:hrstd="t" o:hr="t" fillcolor="#a0a0a0" stroked="f"/>
         </w:pict>
       </w:r>
     </w:p>
@@ -162,7 +172,7 @@
           <w:b/>
           <w:bCs/>
         </w:rPr>
-        <w:t>1 carta de tarefa</w:t>
+        <w:t>5 cartas de tarefa</w:t>
       </w:r>
     </w:p>
     <w:p>
@@ -193,8 +203,8 @@
     </w:p>
     <w:p>
       <w:r>
-        <w:pict w14:anchorId="6AED29C0">
-          <v:rect id="_x0000_i1087" style="width:0;height:1.5pt" o:hralign="center" o:hrstd="t" o:hr="t" fillcolor="#a0a0a0" stroked="f"/>
+        <w:pict w14:anchorId="4AF9F42C">
+          <v:rect id="_x0000_i1081" style="width:0;height:1.5pt" o:hralign="center" o:hrstd="t" o:hr="t" fillcolor="#a0a0a0" stroked="f"/>
         </w:pict>
       </w:r>
     </w:p>
@@ -273,34 +283,7 @@
         </w:numPr>
       </w:pPr>
       <w:r>
-        <w:rPr>
-          <w:b/>
-          <w:bCs/>
-        </w:rPr>
-        <w:t>Executar obrigatoriamente ao menos 1 tarefa</w:t>
-      </w:r>
-      <w:r>
-        <w:t xml:space="preserve">, exceto se cair no </w:t>
-      </w:r>
-      <w:r>
-        <w:rPr>
-          <w:b/>
-          <w:bCs/>
-        </w:rPr>
-        <w:t>Baú</w:t>
-      </w:r>
-      <w:r>
-        <w:t xml:space="preserve"> ou </w:t>
-      </w:r>
-      <w:r>
-        <w:rPr>
-          <w:b/>
-          <w:bCs/>
-        </w:rPr>
-        <w:t>Relógio</w:t>
-      </w:r>
-      <w:r>
-        <w:t>.</w:t>
+        <w:t>Executar obrigatoriamente ao menos 1 tarefa, exceto se cair em uma das casas de descanso.</w:t>
       </w:r>
     </w:p>
     <w:p>
@@ -311,49 +294,23 @@
         </w:numPr>
       </w:pPr>
       <w:r>
-        <w:t xml:space="preserve">Antes de jogar no turno o jogador: </w:t>
-      </w:r>
-    </w:p>
-    <w:p>
-      <w:pPr>
-        <w:numPr>
-          <w:ilvl w:val="1"/>
-          <w:numId w:val="2"/>
-        </w:numPr>
-      </w:pPr>
-      <w:r>
-        <w:rPr>
-          <w:b/>
-          <w:bCs/>
-        </w:rPr>
-        <w:t>Compra obrigatória de 1 nova carta de tarefa</w:t>
-      </w:r>
-      <w:r>
-        <w:t>.</w:t>
-      </w:r>
-    </w:p>
-    <w:p>
-      <w:pPr>
-        <w:numPr>
-          <w:ilvl w:val="1"/>
-          <w:numId w:val="2"/>
-        </w:numPr>
-      </w:pPr>
-      <w:r>
-        <w:rPr>
-          <w:b/>
-          <w:bCs/>
-        </w:rPr>
-        <w:t>Cartas de gestão só são repostas</w:t>
-      </w:r>
-      <w:r>
-        <w:t xml:space="preserve"> por efeitos de casas ou cartas (não automaticamente).</w:t>
-      </w:r>
-    </w:p>
-    <w:p>
-      <w:r>
-        <w:pict w14:anchorId="2767ADCD">
-          <v:rect id="_x0000_i1088" style="width:0;height:1.5pt" o:hralign="center" o:hrstd="t" o:hr="t" fillcolor="#a0a0a0" stroked="f"/>
+        <w:t>Antes de jogar no turno o jogador deve c</w:t>
+      </w:r>
+      <w:r>
+        <w:rPr>
+          <w:b/>
+          <w:bCs/>
+        </w:rPr>
+        <w:t>omprar obrigatoriamente 1 nova carta de tarefa,</w:t>
+      </w:r>
+      <w:r>
+        <w:t xml:space="preserve"> exceto se cair em uma das casas de descanso.</w:t>
+      </w:r>
+    </w:p>
+    <w:p>
+      <w:r>
+        <w:pict w14:anchorId="72191406">
+          <v:rect id="_x0000_i1082" style="width:0;height:1.5pt" o:hralign="center" o:hrstd="t" o:hr="t" fillcolor="#a0a0a0" stroked="f"/>
         </w:pict>
       </w:r>
     </w:p>
@@ -393,14 +350,14 @@
           <w:b/>
           <w:bCs/>
         </w:rPr>
-        <w:t>⏰</w:t>
-      </w:r>
-      <w:r>
-        <w:rPr>
-          <w:b/>
-          <w:bCs/>
-        </w:rPr>
-        <w:t xml:space="preserve"> Relógio</w:t>
+        <w:t>🤝</w:t>
+      </w:r>
+      <w:r>
+        <w:rPr>
+          <w:b/>
+          <w:bCs/>
+        </w:rPr>
+        <w:t xml:space="preserve"> Delegação</w:t>
       </w:r>
     </w:p>
     <w:p>
@@ -411,15 +368,14 @@
         </w:numPr>
       </w:pPr>
       <w:r>
-        <w:lastRenderedPageBreak/>
-        <w:t xml:space="preserve">O jogador </w:t>
-      </w:r>
-      <w:r>
-        <w:rPr>
-          <w:b/>
-          <w:bCs/>
-        </w:rPr>
-        <w:t>não pode executar tarefas</w:t>
+        <w:t xml:space="preserve">O jogador deve </w:t>
+      </w:r>
+      <w:r>
+        <w:rPr>
+          <w:b/>
+          <w:bCs/>
+        </w:rPr>
+        <w:t>executar uma tarefa normalmente</w:t>
       </w:r>
       <w:r>
         <w:t xml:space="preserve"> nesta rodada.</w:t>
@@ -433,28 +389,28 @@
         </w:numPr>
       </w:pPr>
       <w:r>
-        <w:t>O jogador não compra cartas de tarefa nessa rodada.</w:t>
-      </w:r>
-    </w:p>
-    <w:p>
-      <w:pPr>
-        <w:numPr>
-          <w:ilvl w:val="0"/>
-          <w:numId w:val="3"/>
-        </w:numPr>
-      </w:pPr>
-      <w:r>
-        <w:t xml:space="preserve">Pode </w:t>
-      </w:r>
-      <w:r>
-        <w:rPr>
-          <w:b/>
-          <w:bCs/>
-        </w:rPr>
-        <w:t>atribuir</w:t>
-      </w:r>
-      <w:r>
-        <w:t xml:space="preserve"> uma tarefa (simples ou importante) a outro jogador. </w:t>
+        <w:lastRenderedPageBreak/>
+        <w:t xml:space="preserve">O jogador </w:t>
+      </w:r>
+      <w:r>
+        <w:rPr>
+          <w:b/>
+          <w:bCs/>
+        </w:rPr>
+        <w:t>compra 1 carta de tarefa</w:t>
+      </w:r>
+      <w:r>
+        <w:t xml:space="preserve"> normalmente e </w:t>
+      </w:r>
+      <w:r>
+        <w:rPr>
+          <w:b/>
+          <w:bCs/>
+        </w:rPr>
+        <w:t>pode delegá-la imediatamente a outro jogador</w:t>
+      </w:r>
+      <w:r>
+        <w:t xml:space="preserve">. </w:t>
       </w:r>
     </w:p>
     <w:p>
@@ -470,8 +426,8 @@
     </w:p>
     <w:p>
       <w:r>
-        <w:pict w14:anchorId="4F835F79">
-          <v:rect id="_x0000_i1089" style="width:0;height:1.5pt" o:hralign="center" o:hrstd="t" o:hr="t" fillcolor="#a0a0a0" stroked="f"/>
+        <w:pict w14:anchorId="4722146E">
+          <v:rect id="_x0000_i1083" style="width:0;height:1.5pt" o:hralign="center" o:hrstd="t" o:hr="t" fillcolor="#a0a0a0" stroked="f"/>
         </w:pict>
       </w:r>
     </w:p>
@@ -506,17 +462,17 @@
         </w:numPr>
       </w:pPr>
       <w:r>
-        <w:t xml:space="preserve">O jogador </w:t>
-      </w:r>
-      <w:r>
-        <w:rPr>
-          <w:b/>
-          <w:bCs/>
-        </w:rPr>
-        <w:t>não é obrigado a realizar tarefas nesta rodada</w:t>
-      </w:r>
-      <w:r>
-        <w:t>.</w:t>
+        <w:t xml:space="preserve">O jogador deve </w:t>
+      </w:r>
+      <w:r>
+        <w:rPr>
+          <w:b/>
+          <w:bCs/>
+        </w:rPr>
+        <w:t>executar uma tarefa normalmente</w:t>
+      </w:r>
+      <w:r>
+        <w:t xml:space="preserve"> nesta rodada.</w:t>
       </w:r>
     </w:p>
     <w:p>
@@ -527,14 +483,14 @@
         </w:numPr>
       </w:pPr>
       <w:r>
-        <w:t xml:space="preserve">O jogador </w:t>
-      </w:r>
-      <w:r>
-        <w:rPr>
-          <w:b/>
-          <w:bCs/>
-        </w:rPr>
-        <w:t>não é obrigado a comprar uma nova tarefa nesta rodada</w:t>
+        <w:t xml:space="preserve">O jogador deve </w:t>
+      </w:r>
+      <w:r>
+        <w:rPr>
+          <w:b/>
+          <w:bCs/>
+        </w:rPr>
+        <w:t>comprar uma carta de tarefa normalmente</w:t>
       </w:r>
       <w:r>
         <w:t>.</w:t>
@@ -574,8 +530,8 @@
     </w:p>
     <w:p>
       <w:r>
-        <w:pict w14:anchorId="7DF2822A">
-          <v:rect id="_x0000_i1090" style="width:0;height:1.5pt" o:hralign="center" o:hrstd="t" o:hr="t" fillcolor="#a0a0a0" stroked="f"/>
+        <w:pict w14:anchorId="01768952">
+          <v:rect id="_x0000_i1084" style="width:0;height:1.5pt" o:hralign="center" o:hrstd="t" o:hr="t" fillcolor="#a0a0a0" stroked="f"/>
         </w:pict>
       </w:r>
     </w:p>
@@ -645,19 +601,14 @@
       </w:r>
     </w:p>
     <w:p>
-      <w:proofErr w:type="spellStart"/>
-      <w:r>
-        <w:t>Ex</w:t>
-      </w:r>
-      <w:proofErr w:type="spellEnd"/>
-      <w:r>
-        <w:t>: caveira azul → comprar até vir uma tarefa de Educação (azul).</w:t>
-      </w:r>
-    </w:p>
-    <w:p>
-      <w:r>
-        <w:pict w14:anchorId="5B7883F6">
-          <v:rect id="_x0000_i1091" style="width:0;height:1.5pt" o:hralign="center" o:hrstd="t" o:hr="t" fillcolor="#a0a0a0" stroked="f"/>
+      <w:r>
+        <w:t>Ex: caveira azul → comprar até vir uma tarefa de Educação (azul).</w:t>
+      </w:r>
+    </w:p>
+    <w:p>
+      <w:r>
+        <w:pict w14:anchorId="3B7EBB99">
+          <v:rect id="_x0000_i1085" style="width:0;height:1.5pt" o:hralign="center" o:hrstd="t" o:hr="t" fillcolor="#a0a0a0" stroked="f"/>
         </w:pict>
       </w:r>
     </w:p>
@@ -674,14 +625,14 @@
           <w:b/>
           <w:bCs/>
         </w:rPr>
-        <w:t>💡</w:t>
-      </w:r>
-      <w:r>
-        <w:rPr>
-          <w:b/>
-          <w:bCs/>
-        </w:rPr>
-        <w:t xml:space="preserve"> Casa de Técnica</w:t>
+        <w:t>☁️</w:t>
+      </w:r>
+      <w:r>
+        <w:rPr>
+          <w:b/>
+          <w:bCs/>
+        </w:rPr>
+        <w:t xml:space="preserve"> Descanso</w:t>
       </w:r>
     </w:p>
     <w:p>
@@ -692,17 +643,17 @@
         </w:numPr>
       </w:pPr>
       <w:r>
-        <w:t xml:space="preserve">O jogador pode comprar </w:t>
-      </w:r>
-      <w:r>
-        <w:rPr>
-          <w:b/>
-          <w:bCs/>
-        </w:rPr>
-        <w:t>uma carta de gestão</w:t>
-      </w:r>
-      <w:r>
-        <w:t>.</w:t>
+        <w:t xml:space="preserve">O jogador </w:t>
+      </w:r>
+      <w:r>
+        <w:rPr>
+          <w:b/>
+          <w:bCs/>
+        </w:rPr>
+        <w:t>não é obrigado a realizar uma tarefa</w:t>
+      </w:r>
+      <w:r>
+        <w:t xml:space="preserve"> nesta rodada.</w:t>
       </w:r>
     </w:p>
     <w:p>
@@ -720,13 +671,37 @@
           <w:b/>
           <w:bCs/>
         </w:rPr>
-        <w:t>não compra uma carta de tarefa.</w:t>
-      </w:r>
-    </w:p>
-    <w:p>
-      <w:r>
-        <w:pict w14:anchorId="396B5434">
-          <v:rect id="_x0000_i1092" style="width:0;height:1.5pt" o:hralign="center" o:hrstd="t" o:hr="t" fillcolor="#a0a0a0" stroked="f"/>
+        <w:t>não precisa comprar uma nova carta de tarefa</w:t>
+      </w:r>
+      <w:r>
+        <w:t xml:space="preserve"> nesta rodada.</w:t>
+      </w:r>
+    </w:p>
+    <w:p>
+      <w:pPr>
+        <w:numPr>
+          <w:ilvl w:val="0"/>
+          <w:numId w:val="6"/>
+        </w:numPr>
+      </w:pPr>
+      <w:r>
+        <w:t xml:space="preserve">O jogador </w:t>
+      </w:r>
+      <w:r>
+        <w:rPr>
+          <w:b/>
+          <w:bCs/>
+        </w:rPr>
+        <w:t>não pode usar cartas de gestão de tempo</w:t>
+      </w:r>
+      <w:r>
+        <w:t xml:space="preserve"> nesta rodada.</w:t>
+      </w:r>
+    </w:p>
+    <w:p>
+      <w:r>
+        <w:pict w14:anchorId="07EFA7E4">
+          <v:rect id="_x0000_i1086" style="width:0;height:1.5pt" o:hralign="center" o:hrstd="t" o:hr="t" fillcolor="#a0a0a0" stroked="f"/>
         </w:pict>
       </w:r>
     </w:p>
@@ -771,7 +746,7 @@
         <w:t>obrigatório executar ao menos 1 tarefa por rodada</w:t>
       </w:r>
       <w:r>
-        <w:t>, exceto nos casos descritos acima.</w:t>
+        <w:t>, exceto nas casas de descanso.</w:t>
       </w:r>
     </w:p>
     <w:p>
@@ -782,15 +757,7 @@
         </w:numPr>
       </w:pPr>
       <w:r>
-        <w:t xml:space="preserve">Cada casa não especial representa um tipo representado por cor, ao cair nessa casa o jogador terá desconto de 5 pontos na realização das tarefas do mesmo tipo </w:t>
-      </w:r>
-      <w:proofErr w:type="gramStart"/>
-      <w:r>
-        <w:t>da mesma</w:t>
-      </w:r>
-      <w:proofErr w:type="gramEnd"/>
-      <w:r>
-        <w:t>.</w:t>
+        <w:t>Cada casa não especial representa um tipo representado por cor, ao cair nessa casa o jogador terá desconto de 5 pontos na realização das tarefas do mesmo tipo da mesma.</w:t>
       </w:r>
     </w:p>
     <w:p>
@@ -822,7 +789,6 @@
         </w:numPr>
       </w:pPr>
       <w:r>
-        <w:lastRenderedPageBreak/>
         <w:t xml:space="preserve">Só é possível ter até: </w:t>
       </w:r>
     </w:p>
@@ -838,25 +804,8 @@
           <w:b/>
           <w:bCs/>
         </w:rPr>
-        <w:t>1 carta de tarefa</w:t>
-      </w:r>
-      <w:r>
-        <w:t xml:space="preserve"> na mão</w:t>
-      </w:r>
-    </w:p>
-    <w:p>
-      <w:pPr>
-        <w:numPr>
-          <w:ilvl w:val="1"/>
-          <w:numId w:val="7"/>
-        </w:numPr>
-      </w:pPr>
-      <w:r>
-        <w:rPr>
-          <w:b/>
-          <w:bCs/>
-        </w:rPr>
-        <w:t>3 cartas de gestão do tempo</w:t>
+        <w:lastRenderedPageBreak/>
+        <w:t>4 cartas de gestão do tempo</w:t>
       </w:r>
     </w:p>
     <w:p>
@@ -892,9 +841,61 @@
       </w:r>
     </w:p>
     <w:p>
-      <w:r>
-        <w:pict w14:anchorId="658A0E94">
-          <v:rect id="_x0000_i1093" style="width:0;height:1.5pt" o:hralign="center" o:hrstd="t" o:hr="t" fillcolor="#a0a0a0" stroked="f"/>
+      <w:pPr>
+        <w:numPr>
+          <w:ilvl w:val="0"/>
+          <w:numId w:val="7"/>
+        </w:numPr>
+      </w:pPr>
+      <w:r>
+        <w:t xml:space="preserve">Cartas de gestão de tempo podem ser </w:t>
+      </w:r>
+      <w:r>
+        <w:rPr>
+          <w:b/>
+          <w:bCs/>
+        </w:rPr>
+        <w:t>usadas apenas 1 vez por rodada</w:t>
+      </w:r>
+      <w:r>
+        <w:t>.</w:t>
+      </w:r>
+    </w:p>
+    <w:p>
+      <w:pPr>
+        <w:numPr>
+          <w:ilvl w:val="0"/>
+          <w:numId w:val="7"/>
+        </w:numPr>
+      </w:pPr>
+      <w:r>
+        <w:t xml:space="preserve">Casas </w:t>
+      </w:r>
+      <w:r>
+        <w:rPr>
+          <w:b/>
+          <w:bCs/>
+        </w:rPr>
+        <w:t>de descanso</w:t>
+      </w:r>
+      <w:r>
+        <w:t xml:space="preserve"> são as únicas onde o jogador </w:t>
+      </w:r>
+      <w:r>
+        <w:rPr>
+          <w:b/>
+          <w:bCs/>
+        </w:rPr>
+        <w:t>não é obrigado a executar uma tarefa</w:t>
+      </w:r>
+      <w:r>
+        <w:t>.</w:t>
+      </w:r>
+    </w:p>
+    <w:p>
+      <w:r>
+        <w:pict w14:anchorId="10088376">
+          <v:rect id="_x0000_i1087" style="width:0;height:1.5pt" o:hralign="center" o:hrstd="t" o:hr="t" fillcolor="#a0a0a0" stroked="f"/>
         </w:pict>
       </w:r>
     </w:p>
@@ -941,132 +942,42 @@
           <w:b/>
           <w:bCs/>
         </w:rPr>
-        <w:t xml:space="preserve"> Vitória Automática</w:t>
-      </w:r>
-    </w:p>
-    <w:p>
-      <w:r>
-        <w:t xml:space="preserve">Se um jogador, </w:t>
-      </w:r>
-      <w:r>
-        <w:rPr>
-          <w:b/>
-          <w:bCs/>
-        </w:rPr>
-        <w:t>ao passar novamente pelo Tomate Pomodoro</w:t>
-      </w:r>
-      <w:r>
-        <w:t xml:space="preserve">, estiver </w:t>
-      </w:r>
-      <w:r>
-        <w:rPr>
-          <w:b/>
-          <w:bCs/>
-        </w:rPr>
-        <w:t>sem nenhuma carta de tarefa na mão</w:t>
-      </w:r>
-      <w:r>
-        <w:t xml:space="preserve">, </w:t>
-      </w:r>
-      <w:r>
-        <w:rPr>
-          <w:b/>
-          <w:bCs/>
-        </w:rPr>
-        <w:t>vence imediatamente</w:t>
-      </w:r>
-      <w:r>
-        <w:t xml:space="preserve"> o jogo.</w:t>
-      </w:r>
-    </w:p>
-    <w:p>
-      <w:r>
-        <w:t xml:space="preserve">Isso representa uma </w:t>
-      </w:r>
-      <w:r>
-        <w:rPr>
-          <w:b/>
-          <w:bCs/>
-        </w:rPr>
-        <w:t>gestão exemplar do dia</w:t>
-      </w:r>
-      <w:r>
-        <w:t xml:space="preserve"> com 100% das tarefas resolvidas!</w:t>
-      </w:r>
-    </w:p>
-    <w:p>
-      <w:r>
-        <w:pict w14:anchorId="7C5E2CBD">
-          <v:rect id="_x0000_i1094" style="width:0;height:1.5pt" o:hralign="center" o:hrstd="t" o:hr="t" fillcolor="#a0a0a0" stroked="f"/>
-        </w:pict>
-      </w:r>
-    </w:p>
-    <w:p>
-      <w:pPr>
-        <w:rPr>
-          <w:b/>
-          <w:bCs/>
-        </w:rPr>
-      </w:pPr>
-      <w:r>
-        <w:rPr>
-          <w:rFonts w:ascii="Segoe UI Emoji" w:hAnsi="Segoe UI Emoji" w:cs="Segoe UI Emoji"/>
-          <w:b/>
-          <w:bCs/>
-        </w:rPr>
-        <w:t>⏳</w:t>
-      </w:r>
-      <w:r>
-        <w:rPr>
-          <w:b/>
-          <w:bCs/>
-        </w:rPr>
-        <w:t xml:space="preserve"> Vitória por Pontuação Final (10ª Rodada)</w:t>
-      </w:r>
-    </w:p>
-    <w:p>
-      <w:r>
-        <w:t xml:space="preserve">Se nenhum jogador vencer antes, o jogo termina </w:t>
-      </w:r>
-      <w:r>
-        <w:rPr>
-          <w:b/>
-          <w:bCs/>
-        </w:rPr>
-        <w:t>após 10 rodadas completas</w:t>
-      </w:r>
-      <w:r>
-        <w:t>. A vitória será definida por pontuação:</w:t>
-      </w:r>
-    </w:p>
-    <w:p>
-      <w:pPr>
-        <w:rPr>
-          <w:b/>
-          <w:bCs/>
-        </w:rPr>
-      </w:pPr>
-      <w:r>
-        <w:rPr>
-          <w:b/>
-          <w:bCs/>
-        </w:rPr>
-        <w:t xml:space="preserve">1. </w:t>
-      </w:r>
-      <w:r>
-        <w:rPr>
-          <w:rFonts w:ascii="Segoe UI Emoji" w:hAnsi="Segoe UI Emoji" w:cs="Segoe UI Emoji"/>
-          <w:b/>
-          <w:bCs/>
-        </w:rPr>
-        <w:t>💸</w:t>
-      </w:r>
-      <w:r>
-        <w:rPr>
-          <w:b/>
-          <w:bCs/>
-        </w:rPr>
-        <w:t xml:space="preserve"> Fichas Restantes</w:t>
+        <w:t xml:space="preserve"> Vitória por Eliminação (Mata-mata)</w:t>
+      </w:r>
+    </w:p>
+    <w:p>
+      <w:r>
+        <w:t xml:space="preserve">O jogo segue um modelo de </w:t>
+      </w:r>
+      <w:r>
+        <w:rPr>
+          <w:b/>
+          <w:bCs/>
+        </w:rPr>
+        <w:t>sobrevivência</w:t>
+      </w:r>
+      <w:r>
+        <w:t xml:space="preserve">. A cada rodada, os jogadores executam tarefas, lidam com imprevistos e utilizam suas fichas. Quando um jogador atinge </w:t>
+      </w:r>
+      <w:r>
+        <w:rPr>
+          <w:b/>
+          <w:bCs/>
+        </w:rPr>
+        <w:t>0 fichas</w:t>
+      </w:r>
+      <w:r>
+        <w:t xml:space="preserve">, ele é </w:t>
+      </w:r>
+      <w:r>
+        <w:rPr>
+          <w:b/>
+          <w:bCs/>
+        </w:rPr>
+        <w:t>eliminado do jogo</w:t>
+      </w:r>
+      <w:r>
+        <w:t>.</w:t>
       </w:r>
     </w:p>
     <w:p>
@@ -1077,212 +988,29 @@
         </w:numPr>
       </w:pPr>
       <w:r>
-        <w:t xml:space="preserve">Cada ficha = </w:t>
-      </w:r>
-      <w:r>
-        <w:rPr>
-          <w:b/>
-          <w:bCs/>
-        </w:rPr>
-        <w:t>+1 ponto</w:t>
-      </w:r>
-    </w:p>
-    <w:p>
-      <w:r>
-        <w:t xml:space="preserve">Representa </w:t>
-      </w:r>
-      <w:r>
-        <w:rPr>
-          <w:b/>
-          <w:bCs/>
-        </w:rPr>
-        <w:t>eficiência na gestão do tempo</w:t>
+        <w:t xml:space="preserve">Vence o jogador que </w:t>
+      </w:r>
+      <w:r>
+        <w:rPr>
+          <w:b/>
+          <w:bCs/>
+        </w:rPr>
+        <w:t>permanecer ativo por mais tempo</w:t>
+      </w:r>
+      <w:r>
+        <w:t xml:space="preserve">, ou seja, </w:t>
+      </w:r>
+      <w:r>
+        <w:rPr>
+          <w:b/>
+          <w:bCs/>
+        </w:rPr>
+        <w:t>o último a ser eliminado</w:t>
       </w:r>
       <w:r>
         <w:t>.</w:t>
       </w:r>
     </w:p>
-    <w:p>
-      <w:pPr>
-        <w:rPr>
-          <w:b/>
-          <w:bCs/>
-        </w:rPr>
-      </w:pPr>
-      <w:r>
-        <w:rPr>
-          <w:b/>
-          <w:bCs/>
-        </w:rPr>
-        <w:t xml:space="preserve">2. </w:t>
-      </w:r>
-      <w:r>
-        <w:rPr>
-          <w:rFonts w:ascii="Segoe UI Emoji" w:hAnsi="Segoe UI Emoji" w:cs="Segoe UI Emoji"/>
-          <w:b/>
-          <w:bCs/>
-        </w:rPr>
-        <w:t>📦</w:t>
-      </w:r>
-      <w:r>
-        <w:rPr>
-          <w:b/>
-          <w:bCs/>
-        </w:rPr>
-        <w:t xml:space="preserve"> Peso das Tarefas Não Concluídas</w:t>
-      </w:r>
-    </w:p>
-    <w:p>
-      <w:pPr>
-        <w:numPr>
-          <w:ilvl w:val="0"/>
-          <w:numId w:val="9"/>
-        </w:numPr>
-      </w:pPr>
-      <w:r>
-        <w:t>O peso de cada tarefa será o seu custo para realizá-la, o mesmo deve ser subtraído dos pontos do jogador.</w:t>
-      </w:r>
-    </w:p>
-    <w:p>
-      <w:pPr>
-        <w:rPr>
-          <w:b/>
-          <w:bCs/>
-        </w:rPr>
-      </w:pPr>
-      <w:r>
-        <w:rPr>
-          <w:rFonts w:ascii="Segoe UI Emoji" w:hAnsi="Segoe UI Emoji" w:cs="Segoe UI Emoji"/>
-          <w:b/>
-          <w:bCs/>
-        </w:rPr>
-        <w:t>🧠</w:t>
-      </w:r>
-      <w:r>
-        <w:rPr>
-          <w:b/>
-          <w:bCs/>
-        </w:rPr>
-        <w:t xml:space="preserve"> Exemplo:</w:t>
-      </w:r>
-    </w:p>
-    <w:p>
-      <w:pPr>
-        <w:numPr>
-          <w:ilvl w:val="0"/>
-          <w:numId w:val="10"/>
-        </w:numPr>
-      </w:pPr>
-      <w:r>
-        <w:t>Maria tem 100 fichas.</w:t>
-      </w:r>
-    </w:p>
-    <w:p>
-      <w:pPr>
-        <w:numPr>
-          <w:ilvl w:val="0"/>
-          <w:numId w:val="10"/>
-        </w:numPr>
-      </w:pPr>
-      <w:r>
-        <w:t>Ela termina com 1 tarefa urgente (custo 25), 1 simples (custo 20) e 1 importante (custo 10).</w:t>
-      </w:r>
-    </w:p>
-    <w:p>
-      <w:pPr>
-        <w:numPr>
-          <w:ilvl w:val="0"/>
-          <w:numId w:val="10"/>
-        </w:numPr>
-      </w:pPr>
-      <w:r>
-        <w:rPr>
-          <w:b/>
-          <w:bCs/>
-        </w:rPr>
-        <w:t>Pontuação final: 100 − (25 + 20+ 10) = 45 pontos</w:t>
-      </w:r>
-    </w:p>
-    <w:p>
-      <w:pPr>
-        <w:rPr>
-          <w:b/>
-          <w:bCs/>
-        </w:rPr>
-      </w:pPr>
-      <w:r>
-        <w:rPr>
-          <w:rFonts w:ascii="Segoe UI Emoji" w:hAnsi="Segoe UI Emoji" w:cs="Segoe UI Emoji"/>
-          <w:b/>
-          <w:bCs/>
-        </w:rPr>
-        <w:t>🏁</w:t>
-      </w:r>
-      <w:r>
-        <w:rPr>
-          <w:b/>
-          <w:bCs/>
-        </w:rPr>
-        <w:t xml:space="preserve"> Vence:</w:t>
-      </w:r>
-    </w:p>
-    <w:p>
-      <w:pPr>
-        <w:numPr>
-          <w:ilvl w:val="0"/>
-          <w:numId w:val="11"/>
-        </w:numPr>
-      </w:pPr>
-      <w:r>
-        <w:lastRenderedPageBreak/>
-        <w:t xml:space="preserve">O jogador com a </w:t>
-      </w:r>
-      <w:r>
-        <w:rPr>
-          <w:b/>
-          <w:bCs/>
-        </w:rPr>
-        <w:t>maior pontuação final</w:t>
-      </w:r>
-      <w:r>
-        <w:t>.</w:t>
-      </w:r>
-    </w:p>
-    <w:p>
-      <w:pPr>
-        <w:rPr>
-          <w:b/>
-          <w:bCs/>
-        </w:rPr>
-      </w:pPr>
-      <w:r>
-        <w:rPr>
-          <w:rFonts w:ascii="Segoe UI Emoji" w:hAnsi="Segoe UI Emoji" w:cs="Segoe UI Emoji"/>
-          <w:b/>
-          <w:bCs/>
-        </w:rPr>
-        <w:t>🥈</w:t>
-      </w:r>
-      <w:r>
-        <w:rPr>
-          <w:b/>
-          <w:bCs/>
-        </w:rPr>
-        <w:t xml:space="preserve"> Critérios de desempate:</w:t>
-      </w:r>
-    </w:p>
-    <w:p>
-      <w:pPr>
-        <w:numPr>
-          <w:ilvl w:val="0"/>
-          <w:numId w:val="12"/>
-        </w:numPr>
-      </w:pPr>
-      <w:r>
-        <w:t>Menor número de cartas de tarefa restantes.</w:t>
-      </w:r>
-    </w:p>
-    <w:p/>
     <w:sectPr>
       <w:pgSz w:w="11906" w:h="16838"/>
       <w:pgMar w:top="1417" w:right="1701" w:bottom="1417" w:left="1701" w:header="708" w:footer="708" w:gutter="0"/>
@@ -1296,9 +1024,9 @@
 <file path=word/numbering.xml><?xml version="1.0" encoding="utf-8"?>
 <w:numbering xmlns:wpc="http://schemas.microsoft.com/office/word/2010/wordprocessingCanvas" xmlns:cx="http://schemas.microsoft.com/office/drawing/2014/chartex" xmlns:cx1="http://schemas.microsoft.com/office/drawing/2015/9/8/chartex" xmlns:cx2="http://schemas.microsoft.com/office/drawing/2015/10/21/chartex" xmlns:cx3="http://schemas.microsoft.com/office/drawing/2016/5/9/chartex" xmlns:cx4="http://schemas.microsoft.com/office/drawing/2016/5/10/chartex" xmlns:cx5="http://schemas.microsoft.com/office/drawing/2016/5/11/chartex" xmlns:cx6="http://schemas.microsoft.com/office/drawing/2016/5/12/chartex" xmlns:cx7="http://schemas.microsoft.com/office/drawing/2016/5/13/chartex" xmlns:cx8="http://schemas.microsoft.com/office/drawing/2016/5/14/chartex" xmlns:mc="http://schemas.openxmlformats.org/markup-compatibility/2006" xmlns:aink="http://schemas.microsoft.com/office/drawing/2016/ink" xmlns:am3d="http://schemas.microsoft.com/office/drawing/2017/model3d" xmlns:o="urn:schemas-microsoft-com:office:office" xmlns:oel="http://schemas.microsoft.com/office/2019/extlst" xmlns:r="http://schemas.openxmlformats.org/officeDocument/2006/relationships" xmlns:m="http://schemas.openxmlformats.org/officeDocument/2006/math" xmlns:v="urn:schemas-microsoft-com:vml" xmlns:wp14="http://schemas.microsoft.com/office/word/2010/wordprocessingDrawing" xmlns:wp="http://schemas.openxmlformats.org/drawingml/2006/wordprocessingDrawing" xmlns:w10="urn:schemas-microsoft-com:office:word" xmlns:w="http://schemas.openxmlformats.org/wordprocessingml/2006/main" xmlns:w14="http://schemas.microsoft.com/office/word/2010/wordml" xmlns:w15="http://schemas.microsoft.com/office/word/2012/wordml" xmlns:w16cex="http://schemas.microsoft.com/office/word/2018/wordml/cex" xmlns:w16cid="http://schemas.microsoft.com/office/word/2016/wordml/cid" xmlns:w16="http://schemas.microsoft.com/office/word/2018/wordml" xmlns:w16du="http://schemas.microsoft.com/office/word/2023/wordml/word16du" xmlns:w16sdtdh="http://schemas.microsoft.com/office/word/2020/wordml/sdtdatahash" xmlns:w16sdtfl="http://schemas.microsoft.com/office/word/2024/wordml/sdtformatlock" xmlns:w16se="http://schemas.microsoft.com/office/word/2015/wordml/symex" xmlns:wpg="http://schemas.microsoft.com/office/word/2010/wordprocessingGroup" xmlns:wpi="http://schemas.microsoft.com/office/word/2010/wordprocessingInk" xmlns:wne="http://schemas.microsoft.com/office/word/2006/wordml" xmlns:wps="http://schemas.microsoft.com/office/word/2010/wordprocessingShape" mc:Ignorable="w14 w15 w16se w16cid w16 w16cex w16sdtdh w16sdtfl w16du wp14">
   <w:abstractNum w:abstractNumId="0" w15:restartNumberingAfterBreak="0">
-    <w:nsid w:val="1FA53327"/>
+    <w:nsid w:val="1CF80667"/>
     <w:multiLevelType w:val="multilevel"/>
-    <w:tmpl w:val="1DC43836"/>
+    <w:tmpl w:val="927E7786"/>
     <w:lvl w:ilvl="0">
       <w:start w:val="1"/>
       <w:numFmt w:val="bullet"/>
@@ -1315,7 +1043,7 @@
         <w:sz w:val="20"/>
       </w:rPr>
     </w:lvl>
-    <w:lvl w:ilvl="1" w:tentative="1">
+    <w:lvl w:ilvl="1">
       <w:start w:val="1"/>
       <w:numFmt w:val="bullet"/>
       <w:lvlText w:val="o"/>
@@ -1445,9 +1173,9 @@
     </w:lvl>
   </w:abstractNum>
   <w:abstractNum w:abstractNumId="1" w15:restartNumberingAfterBreak="0">
-    <w:nsid w:val="29B5319E"/>
+    <w:nsid w:val="351E73C3"/>
     <w:multiLevelType w:val="multilevel"/>
-    <w:tmpl w:val="59B845E8"/>
+    <w:tmpl w:val="98742FD2"/>
     <w:lvl w:ilvl="0">
       <w:start w:val="1"/>
       <w:numFmt w:val="bullet"/>
@@ -1594,13 +1322,13 @@
     </w:lvl>
   </w:abstractNum>
   <w:abstractNum w:abstractNumId="2" w15:restartNumberingAfterBreak="0">
-    <w:nsid w:val="2FD70E16"/>
+    <w:nsid w:val="39D84235"/>
     <w:multiLevelType w:val="multilevel"/>
-    <w:tmpl w:val="12CECD28"/>
+    <w:tmpl w:val="79E00A3A"/>
     <w:lvl w:ilvl="0">
       <w:start w:val="1"/>
-      <w:numFmt w:val="bullet"/>
-      <w:lvlText w:val=""/>
+      <w:numFmt w:val="decimal"/>
+      <w:lvlText w:val="%1."/>
       <w:lvlJc w:val="left"/>
       <w:pPr>
         <w:tabs>
@@ -1608,15 +1336,11 @@
         </w:tabs>
         <w:ind w:left="720" w:hanging="360"/>
       </w:pPr>
-      <w:rPr>
-        <w:rFonts w:ascii="Symbol" w:hAnsi="Symbol" w:hint="default"/>
-        <w:sz w:val="20"/>
-      </w:rPr>
-    </w:lvl>
-    <w:lvl w:ilvl="1">
-      <w:start w:val="1"/>
-      <w:numFmt w:val="bullet"/>
-      <w:lvlText w:val="o"/>
+    </w:lvl>
+    <w:lvl w:ilvl="1" w:tentative="1">
+      <w:start w:val="1"/>
+      <w:numFmt w:val="decimal"/>
+      <w:lvlText w:val="%2."/>
       <w:lvlJc w:val="left"/>
       <w:pPr>
         <w:tabs>
@@ -1624,15 +1348,11 @@
         </w:tabs>
         <w:ind w:left="1440" w:hanging="360"/>
       </w:pPr>
-      <w:rPr>
-        <w:rFonts w:ascii="Courier New" w:hAnsi="Courier New" w:hint="default"/>
-        <w:sz w:val="20"/>
-      </w:rPr>
     </w:lvl>
     <w:lvl w:ilvl="2" w:tentative="1">
       <w:start w:val="1"/>
-      <w:numFmt w:val="bullet"/>
-      <w:lvlText w:val=""/>
+      <w:numFmt w:val="decimal"/>
+      <w:lvlText w:val="%3."/>
       <w:lvlJc w:val="left"/>
       <w:pPr>
         <w:tabs>
@@ -1640,15 +1360,11 @@
         </w:tabs>
         <w:ind w:left="2160" w:hanging="360"/>
       </w:pPr>
-      <w:rPr>
-        <w:rFonts w:ascii="Wingdings" w:hAnsi="Wingdings" w:hint="default"/>
-        <w:sz w:val="20"/>
-      </w:rPr>
     </w:lvl>
     <w:lvl w:ilvl="3" w:tentative="1">
       <w:start w:val="1"/>
-      <w:numFmt w:val="bullet"/>
-      <w:lvlText w:val=""/>
+      <w:numFmt w:val="decimal"/>
+      <w:lvlText w:val="%4."/>
       <w:lvlJc w:val="left"/>
       <w:pPr>
         <w:tabs>
@@ -1656,15 +1372,11 @@
         </w:tabs>
         <w:ind w:left="2880" w:hanging="360"/>
       </w:pPr>
-      <w:rPr>
-        <w:rFonts w:ascii="Wingdings" w:hAnsi="Wingdings" w:hint="default"/>
-        <w:sz w:val="20"/>
-      </w:rPr>
     </w:lvl>
     <w:lvl w:ilvl="4" w:tentative="1">
       <w:start w:val="1"/>
-      <w:numFmt w:val="bullet"/>
-      <w:lvlText w:val=""/>
+      <w:numFmt w:val="decimal"/>
+      <w:lvlText w:val="%5."/>
       <w:lvlJc w:val="left"/>
       <w:pPr>
         <w:tabs>
@@ -1672,15 +1384,11 @@
         </w:tabs>
         <w:ind w:left="3600" w:hanging="360"/>
       </w:pPr>
-      <w:rPr>
-        <w:rFonts w:ascii="Wingdings" w:hAnsi="Wingdings" w:hint="default"/>
-        <w:sz w:val="20"/>
-      </w:rPr>
     </w:lvl>
     <w:lvl w:ilvl="5" w:tentative="1">
       <w:start w:val="1"/>
-      <w:numFmt w:val="bullet"/>
-      <w:lvlText w:val=""/>
+      <w:numFmt w:val="decimal"/>
+      <w:lvlText w:val="%6."/>
       <w:lvlJc w:val="left"/>
       <w:pPr>
         <w:tabs>
@@ -1688,15 +1396,11 @@
         </w:tabs>
         <w:ind w:left="4320" w:hanging="360"/>
       </w:pPr>
-      <w:rPr>
-        <w:rFonts w:ascii="Wingdings" w:hAnsi="Wingdings" w:hint="default"/>
-        <w:sz w:val="20"/>
-      </w:rPr>
     </w:lvl>
     <w:lvl w:ilvl="6" w:tentative="1">
       <w:start w:val="1"/>
-      <w:numFmt w:val="bullet"/>
-      <w:lvlText w:val=""/>
+      <w:numFmt w:val="decimal"/>
+      <w:lvlText w:val="%7."/>
       <w:lvlJc w:val="left"/>
       <w:pPr>
         <w:tabs>
@@ -1704,15 +1408,11 @@
         </w:tabs>
         <w:ind w:left="5040" w:hanging="360"/>
       </w:pPr>
-      <w:rPr>
-        <w:rFonts w:ascii="Wingdings" w:hAnsi="Wingdings" w:hint="default"/>
-        <w:sz w:val="20"/>
-      </w:rPr>
     </w:lvl>
     <w:lvl w:ilvl="7" w:tentative="1">
       <w:start w:val="1"/>
-      <w:numFmt w:val="bullet"/>
-      <w:lvlText w:val=""/>
+      <w:numFmt w:val="decimal"/>
+      <w:lvlText w:val="%8."/>
       <w:lvlJc w:val="left"/>
       <w:pPr>
         <w:tabs>
@@ -1720,15 +1420,11 @@
         </w:tabs>
         <w:ind w:left="5760" w:hanging="360"/>
       </w:pPr>
-      <w:rPr>
-        <w:rFonts w:ascii="Wingdings" w:hAnsi="Wingdings" w:hint="default"/>
-        <w:sz w:val="20"/>
-      </w:rPr>
     </w:lvl>
     <w:lvl w:ilvl="8" w:tentative="1">
       <w:start w:val="1"/>
-      <w:numFmt w:val="bullet"/>
-      <w:lvlText w:val=""/>
+      <w:numFmt w:val="decimal"/>
+      <w:lvlText w:val="%9."/>
       <w:lvlJc w:val="left"/>
       <w:pPr>
         <w:tabs>
@@ -1736,16 +1432,12 @@
         </w:tabs>
         <w:ind w:left="6480" w:hanging="360"/>
       </w:pPr>
-      <w:rPr>
-        <w:rFonts w:ascii="Wingdings" w:hAnsi="Wingdings" w:hint="default"/>
-        <w:sz w:val="20"/>
-      </w:rPr>
     </w:lvl>
   </w:abstractNum>
   <w:abstractNum w:abstractNumId="3" w15:restartNumberingAfterBreak="0">
-    <w:nsid w:val="31EE2764"/>
+    <w:nsid w:val="4C243632"/>
     <w:multiLevelType w:val="multilevel"/>
-    <w:tmpl w:val="C8AC2BFE"/>
+    <w:tmpl w:val="BE78973E"/>
     <w:lvl w:ilvl="0">
       <w:start w:val="1"/>
       <w:numFmt w:val="bullet"/>
@@ -1762,7 +1454,7 @@
         <w:sz w:val="20"/>
       </w:rPr>
     </w:lvl>
-    <w:lvl w:ilvl="1" w:tentative="1">
+    <w:lvl w:ilvl="1">
       <w:start w:val="1"/>
       <w:numFmt w:val="bullet"/>
       <w:lvlText w:val="o"/>
@@ -1892,13 +1584,13 @@
     </w:lvl>
   </w:abstractNum>
   <w:abstractNum w:abstractNumId="4" w15:restartNumberingAfterBreak="0">
-    <w:nsid w:val="3AF80322"/>
+    <w:nsid w:val="58D65335"/>
     <w:multiLevelType w:val="multilevel"/>
-    <w:tmpl w:val="CE3EC110"/>
+    <w:tmpl w:val="E14A6FC2"/>
     <w:lvl w:ilvl="0">
       <w:start w:val="1"/>
-      <w:numFmt w:val="decimal"/>
-      <w:lvlText w:val="%1."/>
+      <w:numFmt w:val="bullet"/>
+      <w:lvlText w:val=""/>
       <w:lvlJc w:val="left"/>
       <w:pPr>
         <w:tabs>
@@ -1906,8 +1598,12 @@
         </w:tabs>
         <w:ind w:left="720" w:hanging="360"/>
       </w:pPr>
-    </w:lvl>
-    <w:lvl w:ilvl="1">
+      <w:rPr>
+        <w:rFonts w:ascii="Symbol" w:hAnsi="Symbol" w:hint="default"/>
+        <w:sz w:val="20"/>
+      </w:rPr>
+    </w:lvl>
+    <w:lvl w:ilvl="1" w:tentative="1">
       <w:start w:val="1"/>
       <w:numFmt w:val="bullet"/>
       <w:lvlText w:val="o"/>
@@ -1925,8 +1621,8 @@
     </w:lvl>
     <w:lvl w:ilvl="2" w:tentative="1">
       <w:start w:val="1"/>
-      <w:numFmt w:val="decimal"/>
-      <w:lvlText w:val="%3."/>
+      <w:numFmt w:val="bullet"/>
+      <w:lvlText w:val=""/>
       <w:lvlJc w:val="left"/>
       <w:pPr>
         <w:tabs>
@@ -1934,11 +1630,15 @@
         </w:tabs>
         <w:ind w:left="2160" w:hanging="360"/>
       </w:pPr>
+      <w:rPr>
+        <w:rFonts w:ascii="Wingdings" w:hAnsi="Wingdings" w:hint="default"/>
+        <w:sz w:val="20"/>
+      </w:rPr>
     </w:lvl>
     <w:lvl w:ilvl="3" w:tentative="1">
       <w:start w:val="1"/>
-      <w:numFmt w:val="decimal"/>
-      <w:lvlText w:val="%4."/>
+      <w:numFmt w:val="bullet"/>
+      <w:lvlText w:val=""/>
       <w:lvlJc w:val="left"/>
       <w:pPr>
         <w:tabs>
@@ -1946,11 +1646,15 @@
         </w:tabs>
         <w:ind w:left="2880" w:hanging="360"/>
       </w:pPr>
+      <w:rPr>
+        <w:rFonts w:ascii="Wingdings" w:hAnsi="Wingdings" w:hint="default"/>
+        <w:sz w:val="20"/>
+      </w:rPr>
     </w:lvl>
     <w:lvl w:ilvl="4" w:tentative="1">
       <w:start w:val="1"/>
-      <w:numFmt w:val="decimal"/>
-      <w:lvlText w:val="%5."/>
+      <w:numFmt w:val="bullet"/>
+      <w:lvlText w:val=""/>
       <w:lvlJc w:val="left"/>
       <w:pPr>
         <w:tabs>
@@ -1958,11 +1662,15 @@
         </w:tabs>
         <w:ind w:left="3600" w:hanging="360"/>
       </w:pPr>
+      <w:rPr>
+        <w:rFonts w:ascii="Wingdings" w:hAnsi="Wingdings" w:hint="default"/>
+        <w:sz w:val="20"/>
+      </w:rPr>
     </w:lvl>
     <w:lvl w:ilvl="5" w:tentative="1">
       <w:start w:val="1"/>
-      <w:numFmt w:val="decimal"/>
-      <w:lvlText w:val="%6."/>
+      <w:numFmt w:val="bullet"/>
+      <w:lvlText w:val=""/>
       <w:lvlJc w:val="left"/>
       <w:pPr>
         <w:tabs>
@@ -1970,11 +1678,15 @@
         </w:tabs>
         <w:ind w:left="4320" w:hanging="360"/>
       </w:pPr>
+      <w:rPr>
+        <w:rFonts w:ascii="Wingdings" w:hAnsi="Wingdings" w:hint="default"/>
+        <w:sz w:val="20"/>
+      </w:rPr>
     </w:lvl>
     <w:lvl w:ilvl="6" w:tentative="1">
       <w:start w:val="1"/>
-      <w:numFmt w:val="decimal"/>
-      <w:lvlText w:val="%7."/>
+      <w:numFmt w:val="bullet"/>
+      <w:lvlText w:val=""/>
       <w:lvlJc w:val="left"/>
       <w:pPr>
         <w:tabs>
@@ -1982,11 +1694,15 @@
         </w:tabs>
         <w:ind w:left="5040" w:hanging="360"/>
       </w:pPr>
+      <w:rPr>
+        <w:rFonts w:ascii="Wingdings" w:hAnsi="Wingdings" w:hint="default"/>
+        <w:sz w:val="20"/>
+      </w:rPr>
     </w:lvl>
     <w:lvl w:ilvl="7" w:tentative="1">
       <w:start w:val="1"/>
-      <w:numFmt w:val="decimal"/>
-      <w:lvlText w:val="%8."/>
+      <w:numFmt w:val="bullet"/>
+      <w:lvlText w:val=""/>
       <w:lvlJc w:val="left"/>
       <w:pPr>
         <w:tabs>
@@ -1994,11 +1710,15 @@
         </w:tabs>
         <w:ind w:left="5760" w:hanging="360"/>
       </w:pPr>
+      <w:rPr>
+        <w:rFonts w:ascii="Wingdings" w:hAnsi="Wingdings" w:hint="default"/>
+        <w:sz w:val="20"/>
+      </w:rPr>
     </w:lvl>
     <w:lvl w:ilvl="8" w:tentative="1">
       <w:start w:val="1"/>
-      <w:numFmt w:val="decimal"/>
-      <w:lvlText w:val="%9."/>
+      <w:numFmt w:val="bullet"/>
+      <w:lvlText w:val=""/>
       <w:lvlJc w:val="left"/>
       <w:pPr>
         <w:tabs>
@@ -2006,12 +1726,16 @@
         </w:tabs>
         <w:ind w:left="6480" w:hanging="360"/>
       </w:pPr>
+      <w:rPr>
+        <w:rFonts w:ascii="Wingdings" w:hAnsi="Wingdings" w:hint="default"/>
+        <w:sz w:val="20"/>
+      </w:rPr>
     </w:lvl>
   </w:abstractNum>
   <w:abstractNum w:abstractNumId="5" w15:restartNumberingAfterBreak="0">
-    <w:nsid w:val="4C8B3187"/>
+    <w:nsid w:val="5DDC0A72"/>
     <w:multiLevelType w:val="multilevel"/>
-    <w:tmpl w:val="70A28784"/>
+    <w:tmpl w:val="D1DCA5F0"/>
     <w:lvl w:ilvl="0">
       <w:start w:val="1"/>
       <w:numFmt w:val="bullet"/>
@@ -2028,7 +1752,7 @@
         <w:sz w:val="20"/>
       </w:rPr>
     </w:lvl>
-    <w:lvl w:ilvl="1" w:tentative="1">
+    <w:lvl w:ilvl="1">
       <w:start w:val="1"/>
       <w:numFmt w:val="bullet"/>
       <w:lvlText w:val="o"/>
@@ -2158,9 +1882,9 @@
     </w:lvl>
   </w:abstractNum>
   <w:abstractNum w:abstractNumId="6" w15:restartNumberingAfterBreak="0">
-    <w:nsid w:val="50D36737"/>
+    <w:nsid w:val="645E40DD"/>
     <w:multiLevelType w:val="multilevel"/>
-    <w:tmpl w:val="E1121FB0"/>
+    <w:tmpl w:val="2A1CF800"/>
     <w:lvl w:ilvl="0">
       <w:start w:val="1"/>
       <w:numFmt w:val="bullet"/>
@@ -2307,9 +2031,9 @@
     </w:lvl>
   </w:abstractNum>
   <w:abstractNum w:abstractNumId="7" w15:restartNumberingAfterBreak="0">
-    <w:nsid w:val="540043AD"/>
+    <w:nsid w:val="74343065"/>
     <w:multiLevelType w:val="multilevel"/>
-    <w:tmpl w:val="12500C24"/>
+    <w:tmpl w:val="B5029C26"/>
     <w:lvl w:ilvl="0">
       <w:start w:val="1"/>
       <w:numFmt w:val="bullet"/>
@@ -2326,7 +2050,7 @@
         <w:sz w:val="20"/>
       </w:rPr>
     </w:lvl>
-    <w:lvl w:ilvl="1">
+    <w:lvl w:ilvl="1" w:tentative="1">
       <w:start w:val="1"/>
       <w:numFmt w:val="bullet"/>
       <w:lvlText w:val="o"/>
@@ -2455,601 +2179,29 @@
       </w:rPr>
     </w:lvl>
   </w:abstractNum>
-  <w:abstractNum w:abstractNumId="8" w15:restartNumberingAfterBreak="0">
-    <w:nsid w:val="5839584E"/>
-    <w:multiLevelType w:val="multilevel"/>
-    <w:tmpl w:val="E250B3A2"/>
-    <w:lvl w:ilvl="0">
-      <w:start w:val="1"/>
-      <w:numFmt w:val="bullet"/>
-      <w:lvlText w:val=""/>
-      <w:lvlJc w:val="left"/>
-      <w:pPr>
-        <w:tabs>
-          <w:tab w:val="num" w:pos="720"/>
-        </w:tabs>
-        <w:ind w:left="720" w:hanging="360"/>
-      </w:pPr>
-      <w:rPr>
-        <w:rFonts w:ascii="Symbol" w:hAnsi="Symbol" w:hint="default"/>
-        <w:sz w:val="20"/>
-      </w:rPr>
-    </w:lvl>
-    <w:lvl w:ilvl="1" w:tentative="1">
-      <w:start w:val="1"/>
-      <w:numFmt w:val="bullet"/>
-      <w:lvlText w:val="o"/>
-      <w:lvlJc w:val="left"/>
-      <w:pPr>
-        <w:tabs>
-          <w:tab w:val="num" w:pos="1440"/>
-        </w:tabs>
-        <w:ind w:left="1440" w:hanging="360"/>
-      </w:pPr>
-      <w:rPr>
-        <w:rFonts w:ascii="Courier New" w:hAnsi="Courier New" w:hint="default"/>
-        <w:sz w:val="20"/>
-      </w:rPr>
-    </w:lvl>
-    <w:lvl w:ilvl="2" w:tentative="1">
-      <w:start w:val="1"/>
-      <w:numFmt w:val="bullet"/>
-      <w:lvlText w:val=""/>
-      <w:lvlJc w:val="left"/>
-      <w:pPr>
-        <w:tabs>
-          <w:tab w:val="num" w:pos="2160"/>
-        </w:tabs>
-        <w:ind w:left="2160" w:hanging="360"/>
-      </w:pPr>
-      <w:rPr>
-        <w:rFonts w:ascii="Wingdings" w:hAnsi="Wingdings" w:hint="default"/>
-        <w:sz w:val="20"/>
-      </w:rPr>
-    </w:lvl>
-    <w:lvl w:ilvl="3" w:tentative="1">
-      <w:start w:val="1"/>
-      <w:numFmt w:val="bullet"/>
-      <w:lvlText w:val=""/>
-      <w:lvlJc w:val="left"/>
-      <w:pPr>
-        <w:tabs>
-          <w:tab w:val="num" w:pos="2880"/>
-        </w:tabs>
-        <w:ind w:left="2880" w:hanging="360"/>
-      </w:pPr>
-      <w:rPr>
-        <w:rFonts w:ascii="Wingdings" w:hAnsi="Wingdings" w:hint="default"/>
-        <w:sz w:val="20"/>
-      </w:rPr>
-    </w:lvl>
-    <w:lvl w:ilvl="4" w:tentative="1">
-      <w:start w:val="1"/>
-      <w:numFmt w:val="bullet"/>
-      <w:lvlText w:val=""/>
-      <w:lvlJc w:val="left"/>
-      <w:pPr>
-        <w:tabs>
-          <w:tab w:val="num" w:pos="3600"/>
-        </w:tabs>
-        <w:ind w:left="3600" w:hanging="360"/>
-      </w:pPr>
-      <w:rPr>
-        <w:rFonts w:ascii="Wingdings" w:hAnsi="Wingdings" w:hint="default"/>
-        <w:sz w:val="20"/>
-      </w:rPr>
-    </w:lvl>
-    <w:lvl w:ilvl="5" w:tentative="1">
-      <w:start w:val="1"/>
-      <w:numFmt w:val="bullet"/>
-      <w:lvlText w:val=""/>
-      <w:lvlJc w:val="left"/>
-      <w:pPr>
-        <w:tabs>
-          <w:tab w:val="num" w:pos="4320"/>
-        </w:tabs>
-        <w:ind w:left="4320" w:hanging="360"/>
-      </w:pPr>
-      <w:rPr>
-        <w:rFonts w:ascii="Wingdings" w:hAnsi="Wingdings" w:hint="default"/>
-        <w:sz w:val="20"/>
-      </w:rPr>
-    </w:lvl>
-    <w:lvl w:ilvl="6" w:tentative="1">
-      <w:start w:val="1"/>
-      <w:numFmt w:val="bullet"/>
-      <w:lvlText w:val=""/>
-      <w:lvlJc w:val="left"/>
-      <w:pPr>
-        <w:tabs>
-          <w:tab w:val="num" w:pos="5040"/>
-        </w:tabs>
-        <w:ind w:left="5040" w:hanging="360"/>
-      </w:pPr>
-      <w:rPr>
-        <w:rFonts w:ascii="Wingdings" w:hAnsi="Wingdings" w:hint="default"/>
-        <w:sz w:val="20"/>
-      </w:rPr>
-    </w:lvl>
-    <w:lvl w:ilvl="7" w:tentative="1">
-      <w:start w:val="1"/>
-      <w:numFmt w:val="bullet"/>
-      <w:lvlText w:val=""/>
-      <w:lvlJc w:val="left"/>
-      <w:pPr>
-        <w:tabs>
-          <w:tab w:val="num" w:pos="5760"/>
-        </w:tabs>
-        <w:ind w:left="5760" w:hanging="360"/>
-      </w:pPr>
-      <w:rPr>
-        <w:rFonts w:ascii="Wingdings" w:hAnsi="Wingdings" w:hint="default"/>
-        <w:sz w:val="20"/>
-      </w:rPr>
-    </w:lvl>
-    <w:lvl w:ilvl="8" w:tentative="1">
-      <w:start w:val="1"/>
-      <w:numFmt w:val="bullet"/>
-      <w:lvlText w:val=""/>
-      <w:lvlJc w:val="left"/>
-      <w:pPr>
-        <w:tabs>
-          <w:tab w:val="num" w:pos="6480"/>
-        </w:tabs>
-        <w:ind w:left="6480" w:hanging="360"/>
-      </w:pPr>
-      <w:rPr>
-        <w:rFonts w:ascii="Wingdings" w:hAnsi="Wingdings" w:hint="default"/>
-        <w:sz w:val="20"/>
-      </w:rPr>
-    </w:lvl>
-  </w:abstractNum>
-  <w:abstractNum w:abstractNumId="9" w15:restartNumberingAfterBreak="0">
-    <w:nsid w:val="6A4532B4"/>
-    <w:multiLevelType w:val="multilevel"/>
-    <w:tmpl w:val="D6F29CE2"/>
-    <w:lvl w:ilvl="0">
-      <w:start w:val="1"/>
-      <w:numFmt w:val="decimal"/>
-      <w:lvlText w:val="%1."/>
-      <w:lvlJc w:val="left"/>
-      <w:pPr>
-        <w:tabs>
-          <w:tab w:val="num" w:pos="720"/>
-        </w:tabs>
-        <w:ind w:left="720" w:hanging="360"/>
-      </w:pPr>
-    </w:lvl>
-    <w:lvl w:ilvl="1" w:tentative="1">
-      <w:start w:val="1"/>
-      <w:numFmt w:val="decimal"/>
-      <w:lvlText w:val="%2."/>
-      <w:lvlJc w:val="left"/>
-      <w:pPr>
-        <w:tabs>
-          <w:tab w:val="num" w:pos="1440"/>
-        </w:tabs>
-        <w:ind w:left="1440" w:hanging="360"/>
-      </w:pPr>
-    </w:lvl>
-    <w:lvl w:ilvl="2" w:tentative="1">
-      <w:start w:val="1"/>
-      <w:numFmt w:val="decimal"/>
-      <w:lvlText w:val="%3."/>
-      <w:lvlJc w:val="left"/>
-      <w:pPr>
-        <w:tabs>
-          <w:tab w:val="num" w:pos="2160"/>
-        </w:tabs>
-        <w:ind w:left="2160" w:hanging="360"/>
-      </w:pPr>
-    </w:lvl>
-    <w:lvl w:ilvl="3" w:tentative="1">
-      <w:start w:val="1"/>
-      <w:numFmt w:val="decimal"/>
-      <w:lvlText w:val="%4."/>
-      <w:lvlJc w:val="left"/>
-      <w:pPr>
-        <w:tabs>
-          <w:tab w:val="num" w:pos="2880"/>
-        </w:tabs>
-        <w:ind w:left="2880" w:hanging="360"/>
-      </w:pPr>
-    </w:lvl>
-    <w:lvl w:ilvl="4" w:tentative="1">
-      <w:start w:val="1"/>
-      <w:numFmt w:val="decimal"/>
-      <w:lvlText w:val="%5."/>
-      <w:lvlJc w:val="left"/>
-      <w:pPr>
-        <w:tabs>
-          <w:tab w:val="num" w:pos="3600"/>
-        </w:tabs>
-        <w:ind w:left="3600" w:hanging="360"/>
-      </w:pPr>
-    </w:lvl>
-    <w:lvl w:ilvl="5" w:tentative="1">
-      <w:start w:val="1"/>
-      <w:numFmt w:val="decimal"/>
-      <w:lvlText w:val="%6."/>
-      <w:lvlJc w:val="left"/>
-      <w:pPr>
-        <w:tabs>
-          <w:tab w:val="num" w:pos="4320"/>
-        </w:tabs>
-        <w:ind w:left="4320" w:hanging="360"/>
-      </w:pPr>
-    </w:lvl>
-    <w:lvl w:ilvl="6" w:tentative="1">
-      <w:start w:val="1"/>
-      <w:numFmt w:val="decimal"/>
-      <w:lvlText w:val="%7."/>
-      <w:lvlJc w:val="left"/>
-      <w:pPr>
-        <w:tabs>
-          <w:tab w:val="num" w:pos="5040"/>
-        </w:tabs>
-        <w:ind w:left="5040" w:hanging="360"/>
-      </w:pPr>
-    </w:lvl>
-    <w:lvl w:ilvl="7" w:tentative="1">
-      <w:start w:val="1"/>
-      <w:numFmt w:val="decimal"/>
-      <w:lvlText w:val="%8."/>
-      <w:lvlJc w:val="left"/>
-      <w:pPr>
-        <w:tabs>
-          <w:tab w:val="num" w:pos="5760"/>
-        </w:tabs>
-        <w:ind w:left="5760" w:hanging="360"/>
-      </w:pPr>
-    </w:lvl>
-    <w:lvl w:ilvl="8" w:tentative="1">
-      <w:start w:val="1"/>
-      <w:numFmt w:val="decimal"/>
-      <w:lvlText w:val="%9."/>
-      <w:lvlJc w:val="left"/>
-      <w:pPr>
-        <w:tabs>
-          <w:tab w:val="num" w:pos="6480"/>
-        </w:tabs>
-        <w:ind w:left="6480" w:hanging="360"/>
-      </w:pPr>
-    </w:lvl>
-  </w:abstractNum>
-  <w:abstractNum w:abstractNumId="10" w15:restartNumberingAfterBreak="0">
-    <w:nsid w:val="6AB1594B"/>
-    <w:multiLevelType w:val="multilevel"/>
-    <w:tmpl w:val="B5C6DFD0"/>
-    <w:lvl w:ilvl="0">
-      <w:start w:val="1"/>
-      <w:numFmt w:val="bullet"/>
-      <w:lvlText w:val=""/>
-      <w:lvlJc w:val="left"/>
-      <w:pPr>
-        <w:tabs>
-          <w:tab w:val="num" w:pos="720"/>
-        </w:tabs>
-        <w:ind w:left="720" w:hanging="360"/>
-      </w:pPr>
-      <w:rPr>
-        <w:rFonts w:ascii="Symbol" w:hAnsi="Symbol" w:hint="default"/>
-        <w:sz w:val="20"/>
-      </w:rPr>
-    </w:lvl>
-    <w:lvl w:ilvl="1">
-      <w:start w:val="1"/>
-      <w:numFmt w:val="bullet"/>
-      <w:lvlText w:val="o"/>
-      <w:lvlJc w:val="left"/>
-      <w:pPr>
-        <w:tabs>
-          <w:tab w:val="num" w:pos="1440"/>
-        </w:tabs>
-        <w:ind w:left="1440" w:hanging="360"/>
-      </w:pPr>
-      <w:rPr>
-        <w:rFonts w:ascii="Courier New" w:hAnsi="Courier New" w:hint="default"/>
-        <w:sz w:val="20"/>
-      </w:rPr>
-    </w:lvl>
-    <w:lvl w:ilvl="2" w:tentative="1">
-      <w:start w:val="1"/>
-      <w:numFmt w:val="bullet"/>
-      <w:lvlText w:val=""/>
-      <w:lvlJc w:val="left"/>
-      <w:pPr>
-        <w:tabs>
-          <w:tab w:val="num" w:pos="2160"/>
-        </w:tabs>
-        <w:ind w:left="2160" w:hanging="360"/>
-      </w:pPr>
-      <w:rPr>
-        <w:rFonts w:ascii="Wingdings" w:hAnsi="Wingdings" w:hint="default"/>
-        <w:sz w:val="20"/>
-      </w:rPr>
-    </w:lvl>
-    <w:lvl w:ilvl="3" w:tentative="1">
-      <w:start w:val="1"/>
-      <w:numFmt w:val="bullet"/>
-      <w:lvlText w:val=""/>
-      <w:lvlJc w:val="left"/>
-      <w:pPr>
-        <w:tabs>
-          <w:tab w:val="num" w:pos="2880"/>
-        </w:tabs>
-        <w:ind w:left="2880" w:hanging="360"/>
-      </w:pPr>
-      <w:rPr>
-        <w:rFonts w:ascii="Wingdings" w:hAnsi="Wingdings" w:hint="default"/>
-        <w:sz w:val="20"/>
-      </w:rPr>
-    </w:lvl>
-    <w:lvl w:ilvl="4" w:tentative="1">
-      <w:start w:val="1"/>
-      <w:numFmt w:val="bullet"/>
-      <w:lvlText w:val=""/>
-      <w:lvlJc w:val="left"/>
-      <w:pPr>
-        <w:tabs>
-          <w:tab w:val="num" w:pos="3600"/>
-        </w:tabs>
-        <w:ind w:left="3600" w:hanging="360"/>
-      </w:pPr>
-      <w:rPr>
-        <w:rFonts w:ascii="Wingdings" w:hAnsi="Wingdings" w:hint="default"/>
-        <w:sz w:val="20"/>
-      </w:rPr>
-    </w:lvl>
-    <w:lvl w:ilvl="5" w:tentative="1">
-      <w:start w:val="1"/>
-      <w:numFmt w:val="bullet"/>
-      <w:lvlText w:val=""/>
-      <w:lvlJc w:val="left"/>
-      <w:pPr>
-        <w:tabs>
-          <w:tab w:val="num" w:pos="4320"/>
-        </w:tabs>
-        <w:ind w:left="4320" w:hanging="360"/>
-      </w:pPr>
-      <w:rPr>
-        <w:rFonts w:ascii="Wingdings" w:hAnsi="Wingdings" w:hint="default"/>
-        <w:sz w:val="20"/>
-      </w:rPr>
-    </w:lvl>
-    <w:lvl w:ilvl="6" w:tentative="1">
-      <w:start w:val="1"/>
-      <w:numFmt w:val="bullet"/>
-      <w:lvlText w:val=""/>
-      <w:lvlJc w:val="left"/>
-      <w:pPr>
-        <w:tabs>
-          <w:tab w:val="num" w:pos="5040"/>
-        </w:tabs>
-        <w:ind w:left="5040" w:hanging="360"/>
-      </w:pPr>
-      <w:rPr>
-        <w:rFonts w:ascii="Wingdings" w:hAnsi="Wingdings" w:hint="default"/>
-        <w:sz w:val="20"/>
-      </w:rPr>
-    </w:lvl>
-    <w:lvl w:ilvl="7" w:tentative="1">
-      <w:start w:val="1"/>
-      <w:numFmt w:val="bullet"/>
-      <w:lvlText w:val=""/>
-      <w:lvlJc w:val="left"/>
-      <w:pPr>
-        <w:tabs>
-          <w:tab w:val="num" w:pos="5760"/>
-        </w:tabs>
-        <w:ind w:left="5760" w:hanging="360"/>
-      </w:pPr>
-      <w:rPr>
-        <w:rFonts w:ascii="Wingdings" w:hAnsi="Wingdings" w:hint="default"/>
-        <w:sz w:val="20"/>
-      </w:rPr>
-    </w:lvl>
-    <w:lvl w:ilvl="8" w:tentative="1">
-      <w:start w:val="1"/>
-      <w:numFmt w:val="bullet"/>
-      <w:lvlText w:val=""/>
-      <w:lvlJc w:val="left"/>
-      <w:pPr>
-        <w:tabs>
-          <w:tab w:val="num" w:pos="6480"/>
-        </w:tabs>
-        <w:ind w:left="6480" w:hanging="360"/>
-      </w:pPr>
-      <w:rPr>
-        <w:rFonts w:ascii="Wingdings" w:hAnsi="Wingdings" w:hint="default"/>
-        <w:sz w:val="20"/>
-      </w:rPr>
-    </w:lvl>
-  </w:abstractNum>
-  <w:abstractNum w:abstractNumId="11" w15:restartNumberingAfterBreak="0">
-    <w:nsid w:val="7DFB4A64"/>
-    <w:multiLevelType w:val="multilevel"/>
-    <w:tmpl w:val="3AC29686"/>
-    <w:lvl w:ilvl="0">
-      <w:start w:val="1"/>
-      <w:numFmt w:val="bullet"/>
-      <w:lvlText w:val=""/>
-      <w:lvlJc w:val="left"/>
-      <w:pPr>
-        <w:tabs>
-          <w:tab w:val="num" w:pos="720"/>
-        </w:tabs>
-        <w:ind w:left="720" w:hanging="360"/>
-      </w:pPr>
-      <w:rPr>
-        <w:rFonts w:ascii="Symbol" w:hAnsi="Symbol" w:hint="default"/>
-        <w:sz w:val="20"/>
-      </w:rPr>
-    </w:lvl>
-    <w:lvl w:ilvl="1" w:tentative="1">
-      <w:start w:val="1"/>
-      <w:numFmt w:val="bullet"/>
-      <w:lvlText w:val="o"/>
-      <w:lvlJc w:val="left"/>
-      <w:pPr>
-        <w:tabs>
-          <w:tab w:val="num" w:pos="1440"/>
-        </w:tabs>
-        <w:ind w:left="1440" w:hanging="360"/>
-      </w:pPr>
-      <w:rPr>
-        <w:rFonts w:ascii="Courier New" w:hAnsi="Courier New" w:hint="default"/>
-        <w:sz w:val="20"/>
-      </w:rPr>
-    </w:lvl>
-    <w:lvl w:ilvl="2" w:tentative="1">
-      <w:start w:val="1"/>
-      <w:numFmt w:val="bullet"/>
-      <w:lvlText w:val=""/>
-      <w:lvlJc w:val="left"/>
-      <w:pPr>
-        <w:tabs>
-          <w:tab w:val="num" w:pos="2160"/>
-        </w:tabs>
-        <w:ind w:left="2160" w:hanging="360"/>
-      </w:pPr>
-      <w:rPr>
-        <w:rFonts w:ascii="Wingdings" w:hAnsi="Wingdings" w:hint="default"/>
-        <w:sz w:val="20"/>
-      </w:rPr>
-    </w:lvl>
-    <w:lvl w:ilvl="3" w:tentative="1">
-      <w:start w:val="1"/>
-      <w:numFmt w:val="bullet"/>
-      <w:lvlText w:val=""/>
-      <w:lvlJc w:val="left"/>
-      <w:pPr>
-        <w:tabs>
-          <w:tab w:val="num" w:pos="2880"/>
-        </w:tabs>
-        <w:ind w:left="2880" w:hanging="360"/>
-      </w:pPr>
-      <w:rPr>
-        <w:rFonts w:ascii="Wingdings" w:hAnsi="Wingdings" w:hint="default"/>
-        <w:sz w:val="20"/>
-      </w:rPr>
-    </w:lvl>
-    <w:lvl w:ilvl="4" w:tentative="1">
-      <w:start w:val="1"/>
-      <w:numFmt w:val="bullet"/>
-      <w:lvlText w:val=""/>
-      <w:lvlJc w:val="left"/>
-      <w:pPr>
-        <w:tabs>
-          <w:tab w:val="num" w:pos="3600"/>
-        </w:tabs>
-        <w:ind w:left="3600" w:hanging="360"/>
-      </w:pPr>
-      <w:rPr>
-        <w:rFonts w:ascii="Wingdings" w:hAnsi="Wingdings" w:hint="default"/>
-        <w:sz w:val="20"/>
-      </w:rPr>
-    </w:lvl>
-    <w:lvl w:ilvl="5" w:tentative="1">
-      <w:start w:val="1"/>
-      <w:numFmt w:val="bullet"/>
-      <w:lvlText w:val=""/>
-      <w:lvlJc w:val="left"/>
-      <w:pPr>
-        <w:tabs>
-          <w:tab w:val="num" w:pos="4320"/>
-        </w:tabs>
-        <w:ind w:left="4320" w:hanging="360"/>
-      </w:pPr>
-      <w:rPr>
-        <w:rFonts w:ascii="Wingdings" w:hAnsi="Wingdings" w:hint="default"/>
-        <w:sz w:val="20"/>
-      </w:rPr>
-    </w:lvl>
-    <w:lvl w:ilvl="6" w:tentative="1">
-      <w:start w:val="1"/>
-      <w:numFmt w:val="bullet"/>
-      <w:lvlText w:val=""/>
-      <w:lvlJc w:val="left"/>
-      <w:pPr>
-        <w:tabs>
-          <w:tab w:val="num" w:pos="5040"/>
-        </w:tabs>
-        <w:ind w:left="5040" w:hanging="360"/>
-      </w:pPr>
-      <w:rPr>
-        <w:rFonts w:ascii="Wingdings" w:hAnsi="Wingdings" w:hint="default"/>
-        <w:sz w:val="20"/>
-      </w:rPr>
-    </w:lvl>
-    <w:lvl w:ilvl="7" w:tentative="1">
-      <w:start w:val="1"/>
-      <w:numFmt w:val="bullet"/>
-      <w:lvlText w:val=""/>
-      <w:lvlJc w:val="left"/>
-      <w:pPr>
-        <w:tabs>
-          <w:tab w:val="num" w:pos="5760"/>
-        </w:tabs>
-        <w:ind w:left="5760" w:hanging="360"/>
-      </w:pPr>
-      <w:rPr>
-        <w:rFonts w:ascii="Wingdings" w:hAnsi="Wingdings" w:hint="default"/>
-        <w:sz w:val="20"/>
-      </w:rPr>
-    </w:lvl>
-    <w:lvl w:ilvl="8" w:tentative="1">
-      <w:start w:val="1"/>
-      <w:numFmt w:val="bullet"/>
-      <w:lvlText w:val=""/>
-      <w:lvlJc w:val="left"/>
-      <w:pPr>
-        <w:tabs>
-          <w:tab w:val="num" w:pos="6480"/>
-        </w:tabs>
-        <w:ind w:left="6480" w:hanging="360"/>
-      </w:pPr>
-      <w:rPr>
-        <w:rFonts w:ascii="Wingdings" w:hAnsi="Wingdings" w:hint="default"/>
-        <w:sz w:val="20"/>
-      </w:rPr>
-    </w:lvl>
-  </w:abstractNum>
-  <w:num w:numId="1" w16cid:durableId="501242663">
-    <w:abstractNumId w:val="7"/>
+  <w:num w:numId="1" w16cid:durableId="2035499153">
+    <w:abstractNumId w:val="1"/>
   </w:num>
-  <w:num w:numId="2" w16cid:durableId="2082634629">
+  <w:num w:numId="2" w16cid:durableId="1210725266">
+    <w:abstractNumId w:val="2"/>
+  </w:num>
+  <w:num w:numId="3" w16cid:durableId="1628195960">
+    <w:abstractNumId w:val="0"/>
+  </w:num>
+  <w:num w:numId="4" w16cid:durableId="761754847">
+    <w:abstractNumId w:val="5"/>
+  </w:num>
+  <w:num w:numId="5" w16cid:durableId="1508792744">
+    <w:abstractNumId w:val="6"/>
+  </w:num>
+  <w:num w:numId="6" w16cid:durableId="54664298">
     <w:abstractNumId w:val="4"/>
   </w:num>
-  <w:num w:numId="3" w16cid:durableId="1667590885">
-    <w:abstractNumId w:val="10"/>
-  </w:num>
-  <w:num w:numId="4" w16cid:durableId="706178182">
-    <w:abstractNumId w:val="1"/>
-  </w:num>
-  <w:num w:numId="5" w16cid:durableId="1801877300">
-    <w:abstractNumId w:val="0"/>
-  </w:num>
-  <w:num w:numId="6" w16cid:durableId="2037121288">
-    <w:abstractNumId w:val="8"/>
-  </w:num>
-  <w:num w:numId="7" w16cid:durableId="329985692">
-    <w:abstractNumId w:val="2"/>
-  </w:num>
-  <w:num w:numId="8" w16cid:durableId="61028889">
-    <w:abstractNumId w:val="6"/>
-  </w:num>
-  <w:num w:numId="9" w16cid:durableId="496581606">
-    <w:abstractNumId w:val="11"/>
-  </w:num>
-  <w:num w:numId="10" w16cid:durableId="252588323">
+  <w:num w:numId="7" w16cid:durableId="1583564580">
     <w:abstractNumId w:val="3"/>
   </w:num>
-  <w:num w:numId="11" w16cid:durableId="554123297">
-    <w:abstractNumId w:val="5"/>
-  </w:num>
-  <w:num w:numId="12" w16cid:durableId="2139832935">
-    <w:abstractNumId w:val="9"/>
+  <w:num w:numId="8" w16cid:durableId="2010135800">
+    <w:abstractNumId w:val="7"/>
   </w:num>
 </w:numbering>
 </file>
@@ -3491,7 +2643,7 @@
     <w:semiHidden/>
     <w:unhideWhenUsed/>
     <w:qFormat/>
-    <w:rsid w:val="00B25FEB"/>
+    <w:rsid w:val="00A07805"/>
     <w:pPr>
       <w:keepNext/>
       <w:keepLines/>
@@ -3514,7 +2666,7 @@
     <w:semiHidden/>
     <w:unhideWhenUsed/>
     <w:qFormat/>
-    <w:rsid w:val="00B25FEB"/>
+    <w:rsid w:val="00A07805"/>
     <w:pPr>
       <w:keepNext/>
       <w:keepLines/>
@@ -3537,7 +2689,7 @@
     <w:semiHidden/>
     <w:unhideWhenUsed/>
     <w:qFormat/>
-    <w:rsid w:val="00B25FEB"/>
+    <w:rsid w:val="00A07805"/>
     <w:pPr>
       <w:keepNext/>
       <w:keepLines/>
@@ -3560,7 +2712,7 @@
     <w:semiHidden/>
     <w:unhideWhenUsed/>
     <w:qFormat/>
-    <w:rsid w:val="00B25FEB"/>
+    <w:rsid w:val="00A07805"/>
     <w:pPr>
       <w:keepNext/>
       <w:keepLines/>
@@ -3581,7 +2733,7 @@
     <w:semiHidden/>
     <w:unhideWhenUsed/>
     <w:qFormat/>
-    <w:rsid w:val="00B25FEB"/>
+    <w:rsid w:val="00A07805"/>
     <w:pPr>
       <w:keepNext/>
       <w:keepLines/>
@@ -3604,7 +2756,7 @@
     <w:semiHidden/>
     <w:unhideWhenUsed/>
     <w:qFormat/>
-    <w:rsid w:val="00B25FEB"/>
+    <w:rsid w:val="00A07805"/>
     <w:pPr>
       <w:keepNext/>
       <w:keepLines/>
@@ -3625,7 +2777,7 @@
     <w:semiHidden/>
     <w:unhideWhenUsed/>
     <w:qFormat/>
-    <w:rsid w:val="00B25FEB"/>
+    <w:rsid w:val="00A07805"/>
     <w:pPr>
       <w:keepNext/>
       <w:keepLines/>
@@ -3648,7 +2800,7 @@
     <w:semiHidden/>
     <w:unhideWhenUsed/>
     <w:qFormat/>
-    <w:rsid w:val="00B25FEB"/>
+    <w:rsid w:val="00A07805"/>
     <w:pPr>
       <w:keepNext/>
       <w:keepLines/>
@@ -3710,7 +2862,7 @@
     <w:link w:val="Ttulo2"/>
     <w:uiPriority w:val="9"/>
     <w:semiHidden/>
-    <w:rsid w:val="00B25FEB"/>
+    <w:rsid w:val="00A07805"/>
     <w:rPr>
       <w:rFonts w:asciiTheme="majorHAnsi" w:eastAsiaTheme="majorEastAsia" w:hAnsiTheme="majorHAnsi" w:cstheme="majorBidi"/>
       <w:color w:val="0F4761" w:themeColor="accent1" w:themeShade="BF"/>
@@ -3724,7 +2876,7 @@
     <w:link w:val="Ttulo3"/>
     <w:uiPriority w:val="9"/>
     <w:semiHidden/>
-    <w:rsid w:val="00B25FEB"/>
+    <w:rsid w:val="00A07805"/>
     <w:rPr>
       <w:rFonts w:eastAsiaTheme="majorEastAsia" w:cstheme="majorBidi"/>
       <w:color w:val="0F4761" w:themeColor="accent1" w:themeShade="BF"/>
@@ -3738,7 +2890,7 @@
     <w:link w:val="Ttulo4"/>
     <w:uiPriority w:val="9"/>
     <w:semiHidden/>
-    <w:rsid w:val="00B25FEB"/>
+    <w:rsid w:val="00A07805"/>
     <w:rPr>
       <w:rFonts w:eastAsiaTheme="majorEastAsia" w:cstheme="majorBidi"/>
       <w:i/>
@@ -3752,7 +2904,7 @@
     <w:link w:val="Ttulo5"/>
     <w:uiPriority w:val="9"/>
     <w:semiHidden/>
-    <w:rsid w:val="00B25FEB"/>
+    <w:rsid w:val="00A07805"/>
     <w:rPr>
       <w:rFonts w:eastAsiaTheme="majorEastAsia" w:cstheme="majorBidi"/>
       <w:color w:val="0F4761" w:themeColor="accent1" w:themeShade="BF"/>
@@ -3764,7 +2916,7 @@
     <w:link w:val="Ttulo6"/>
     <w:uiPriority w:val="9"/>
     <w:semiHidden/>
-    <w:rsid w:val="00B25FEB"/>
+    <w:rsid w:val="00A07805"/>
     <w:rPr>
       <w:rFonts w:eastAsiaTheme="majorEastAsia" w:cstheme="majorBidi"/>
       <w:i/>
@@ -3778,7 +2930,7 @@
     <w:link w:val="Ttulo7"/>
     <w:uiPriority w:val="9"/>
     <w:semiHidden/>
-    <w:rsid w:val="00B25FEB"/>
+    <w:rsid w:val="00A07805"/>
     <w:rPr>
       <w:rFonts w:eastAsiaTheme="majorEastAsia" w:cstheme="majorBidi"/>
       <w:color w:val="595959" w:themeColor="text1" w:themeTint="A6"/>
@@ -3790,7 +2942,7 @@
     <w:link w:val="Ttulo8"/>
     <w:uiPriority w:val="9"/>
     <w:semiHidden/>
-    <w:rsid w:val="00B25FEB"/>
+    <w:rsid w:val="00A07805"/>
     <w:rPr>
       <w:rFonts w:eastAsiaTheme="majorEastAsia" w:cstheme="majorBidi"/>
       <w:i/>
@@ -3804,7 +2956,7 @@
     <w:link w:val="Ttulo9"/>
     <w:uiPriority w:val="9"/>
     <w:semiHidden/>
-    <w:rsid w:val="00B25FEB"/>
+    <w:rsid w:val="00A07805"/>
     <w:rPr>
       <w:rFonts w:eastAsiaTheme="majorEastAsia" w:cstheme="majorBidi"/>
       <w:color w:val="272727" w:themeColor="text1" w:themeTint="D8"/>
@@ -3817,7 +2969,7 @@
     <w:link w:val="TtuloChar"/>
     <w:uiPriority w:val="10"/>
     <w:qFormat/>
-    <w:rsid w:val="00B25FEB"/>
+    <w:rsid w:val="00A07805"/>
     <w:pPr>
       <w:spacing w:after="80" w:line="240" w:lineRule="auto"/>
       <w:contextualSpacing/>
@@ -3835,7 +2987,7 @@
     <w:basedOn w:val="Fontepargpadro"/>
     <w:link w:val="Ttulo"/>
     <w:uiPriority w:val="10"/>
-    <w:rsid w:val="00B25FEB"/>
+    <w:rsid w:val="00A07805"/>
     <w:rPr>
       <w:rFonts w:asciiTheme="majorHAnsi" w:eastAsiaTheme="majorEastAsia" w:hAnsiTheme="majorHAnsi" w:cstheme="majorBidi"/>
       <w:spacing w:val="-10"/>
@@ -3851,7 +3003,7 @@
     <w:link w:val="SubttuloChar"/>
     <w:uiPriority w:val="11"/>
     <w:qFormat/>
-    <w:rsid w:val="00B25FEB"/>
+    <w:rsid w:val="00A07805"/>
     <w:pPr>
       <w:numPr>
         <w:ilvl w:val="1"/>
@@ -3870,7 +3022,7 @@
     <w:basedOn w:val="Fontepargpadro"/>
     <w:link w:val="Subttulo"/>
     <w:uiPriority w:val="11"/>
-    <w:rsid w:val="00B25FEB"/>
+    <w:rsid w:val="00A07805"/>
     <w:rPr>
       <w:rFonts w:eastAsiaTheme="majorEastAsia" w:cstheme="majorBidi"/>
       <w:color w:val="595959" w:themeColor="text1" w:themeTint="A6"/>
@@ -3886,7 +3038,7 @@
     <w:link w:val="CitaoChar"/>
     <w:uiPriority w:val="29"/>
     <w:qFormat/>
-    <w:rsid w:val="00B25FEB"/>
+    <w:rsid w:val="00A07805"/>
     <w:pPr>
       <w:spacing w:before="160"/>
       <w:jc w:val="center"/>
@@ -3902,7 +3054,7 @@
     <w:basedOn w:val="Fontepargpadro"/>
     <w:link w:val="Citao"/>
     <w:uiPriority w:val="29"/>
-    <w:rsid w:val="00B25FEB"/>
+    <w:rsid w:val="00A07805"/>
     <w:rPr>
       <w:i/>
       <w:iCs/>
@@ -3914,7 +3066,7 @@
     <w:basedOn w:val="Normal"/>
     <w:uiPriority w:val="34"/>
     <w:qFormat/>
-    <w:rsid w:val="00B25FEB"/>
+    <w:rsid w:val="00A07805"/>
     <w:pPr>
       <w:ind w:left="720"/>
       <w:contextualSpacing/>
@@ -3925,7 +3077,7 @@
     <w:basedOn w:val="Fontepargpadro"/>
     <w:uiPriority w:val="21"/>
     <w:qFormat/>
-    <w:rsid w:val="00B25FEB"/>
+    <w:rsid w:val="00A07805"/>
     <w:rPr>
       <w:i/>
       <w:iCs/>
@@ -3939,7 +3091,7 @@
     <w:link w:val="CitaoIntensaChar"/>
     <w:uiPriority w:val="30"/>
     <w:qFormat/>
-    <w:rsid w:val="00B25FEB"/>
+    <w:rsid w:val="00A07805"/>
     <w:pPr>
       <w:pBdr>
         <w:top w:val="single" w:sz="4" w:space="10" w:color="0F4761" w:themeColor="accent1" w:themeShade="BF"/>
@@ -3960,7 +3112,7 @@
     <w:basedOn w:val="Fontepargpadro"/>
     <w:link w:val="CitaoIntensa"/>
     <w:uiPriority w:val="30"/>
-    <w:rsid w:val="00B25FEB"/>
+    <w:rsid w:val="00A07805"/>
     <w:rPr>
       <w:i/>
       <w:iCs/>
@@ -3972,7 +3124,7 @@
     <w:basedOn w:val="Fontepargpadro"/>
     <w:uiPriority w:val="32"/>
     <w:qFormat/>
-    <w:rsid w:val="00B25FEB"/>
+    <w:rsid w:val="00A07805"/>
     <w:rPr>
       <w:b/>
       <w:bCs/>

</xml_diff>